<commit_message>
Updated Documentation and minor alterations
updated the MatlabNetworks document to introduce how to run either of the code processes. updated Run part 2 to allow for the saving of multiple types of files. Removed the MATLAB version of part 2 since the MATLAB code is not one file
</commit_message>
<xml_diff>
--- a/MatlabNetworks.docx
+++ b/MatlabNetworks.docx
@@ -21,10 +21,50 @@
           <w:i/>
           <w:iCs/>
         </w:rPr>
-        <w:t xml:space="preserve">If running </w:t>
-      </w:r>
-      <w:proofErr w:type="spellStart"/>
-      <w:r>
+        <w:t>When prompted, ensure ‘Y’ is capitalized when wanting to remove items</w:t>
+      </w:r>
+    </w:p>
+    <w:p>
+      <w:pPr>
+        <w:spacing w:after="240"/>
+        <w:rPr>
+          <w:rFonts w:ascii="Calibri" w:hAnsi="Calibri" w:cs="Calibri"/>
+          <w:b/>
+          <w:bCs/>
+          <w:u w:val="single"/>
+        </w:rPr>
+      </w:pPr>
+      <w:r>
+        <w:rPr>
+          <w:rFonts w:ascii="Calibri" w:hAnsi="Calibri" w:cs="Calibri"/>
+          <w:b/>
+          <w:bCs/>
+          <w:u w:val="single"/>
+        </w:rPr>
+        <w:t>Processing</w:t>
+      </w:r>
+      <w:r>
+        <w:rPr>
+          <w:rFonts w:ascii="Calibri" w:hAnsi="Calibri" w:cs="Calibri"/>
+          <w:b/>
+          <w:bCs/>
+          <w:u w:val="single"/>
+        </w:rPr>
+        <w:t xml:space="preserve"> networks in MATLAB</w:t>
+      </w:r>
+      <w:r>
+        <w:rPr>
+          <w:rFonts w:ascii="Calibri" w:hAnsi="Calibri" w:cs="Calibri"/>
+          <w:b/>
+          <w:bCs/>
+          <w:u w:val="single"/>
+        </w:rPr>
+        <w:t xml:space="preserve"> using R code for changepoints</w:t>
+      </w:r>
+    </w:p>
+    <w:p>
+      <w:pPr>
+        <w:spacing w:after="240"/>
         <w:rPr>
           <w:rFonts w:ascii="Calibri" w:hAnsi="Calibri" w:cs="Calibri"/>
           <w:b/>
@@ -32,9 +72,7 @@
           <w:i/>
           <w:iCs/>
         </w:rPr>
-        <w:t>Matlab</w:t>
-      </w:r>
-      <w:proofErr w:type="spellEnd"/>
+      </w:pPr>
       <w:r>
         <w:rPr>
           <w:rFonts w:ascii="Calibri" w:hAnsi="Calibri" w:cs="Calibri"/>
@@ -43,9 +81,8 @@
           <w:i/>
           <w:iCs/>
         </w:rPr>
-        <w:t xml:space="preserve"> Code, ensure there are no preexisting Excel or </w:t>
-      </w:r>
-      <w:proofErr w:type="spellStart"/>
+        <w:t xml:space="preserve">If running </w:t>
+      </w:r>
       <w:r>
         <w:rPr>
           <w:rFonts w:ascii="Calibri" w:hAnsi="Calibri" w:cs="Calibri"/>
@@ -54,9 +91,8 @@
           <w:i/>
           <w:iCs/>
         </w:rPr>
-        <w:t>Matlab</w:t>
-      </w:r>
-      <w:proofErr w:type="spellEnd"/>
+        <w:t>this sequence</w:t>
+      </w:r>
       <w:r>
         <w:rPr>
           <w:rFonts w:ascii="Calibri" w:hAnsi="Calibri" w:cs="Calibri"/>
@@ -65,9 +101,8 @@
           <w:i/>
           <w:iCs/>
         </w:rPr>
-        <w:t xml:space="preserve"> structures with the same name in the subfolders (Input/Output/</w:t>
-      </w:r>
-      <w:proofErr w:type="spellStart"/>
+        <w:t xml:space="preserve">, ensure there are no preexisting Excel or MATLAB structures with the same name in </w:t>
+      </w:r>
       <w:r>
         <w:rPr>
           <w:rFonts w:ascii="Calibri" w:hAnsi="Calibri" w:cs="Calibri"/>
@@ -76,9 +111,8 @@
           <w:i/>
           <w:iCs/>
         </w:rPr>
-        <w:t>FluidsInput</w:t>
-      </w:r>
-      <w:proofErr w:type="spellEnd"/>
+        <w:t xml:space="preserve">any of </w:t>
+      </w:r>
       <w:r>
         <w:rPr>
           <w:rFonts w:ascii="Calibri" w:hAnsi="Calibri" w:cs="Calibri"/>
@@ -87,12 +121,10 @@
           <w:i/>
           <w:iCs/>
         </w:rPr>
-        <w:t>)</w:t>
-      </w:r>
-    </w:p>
-    <w:p>
-      <w:pPr>
-        <w:spacing w:after="240"/>
+        <w:t>the subfolders (Input/Output/</w:t>
+      </w:r>
+      <w:proofErr w:type="spellStart"/>
+      <w:r>
         <w:rPr>
           <w:rFonts w:ascii="Calibri" w:hAnsi="Calibri" w:cs="Calibri"/>
           <w:b/>
@@ -100,7 +132,9 @@
           <w:i/>
           <w:iCs/>
         </w:rPr>
-      </w:pPr>
+        <w:t>FluidsInput</w:t>
+      </w:r>
+      <w:proofErr w:type="spellEnd"/>
       <w:r>
         <w:rPr>
           <w:rFonts w:ascii="Calibri" w:hAnsi="Calibri" w:cs="Calibri"/>
@@ -109,25 +143,7 @@
           <w:i/>
           <w:iCs/>
         </w:rPr>
-        <w:t>When prompted, ensure ‘Y’ is capitalized when wanting to remove items</w:t>
-      </w:r>
-    </w:p>
-    <w:p>
-      <w:pPr>
-        <w:spacing w:after="240"/>
-        <w:rPr>
-          <w:rFonts w:ascii="Calibri" w:hAnsi="Calibri" w:cs="Calibri"/>
-          <w:b/>
-          <w:bCs/>
-        </w:rPr>
-      </w:pPr>
-      <w:r>
-        <w:rPr>
-          <w:rFonts w:ascii="Calibri" w:hAnsi="Calibri" w:cs="Calibri"/>
-          <w:b/>
-          <w:bCs/>
-        </w:rPr>
-        <w:t>Generating networks in MATLAB</w:t>
+        <w:t>)</w:t>
       </w:r>
     </w:p>
     <w:p>
@@ -209,7 +225,7 @@
     <w:p>
       <w:pPr>
         <w:spacing w:after="240"/>
-        <w:ind w:left="720"/>
+        <w:ind w:left="1440"/>
         <w:rPr>
           <w:rFonts w:ascii="Calibri" w:hAnsi="Calibri" w:cs="Calibri"/>
           <w:color w:val="000000" w:themeColor="text1"/>
@@ -226,7 +242,7 @@
     <w:p>
       <w:pPr>
         <w:spacing w:after="240"/>
-        <w:ind w:left="720"/>
+        <w:ind w:left="1440"/>
         <w:rPr>
           <w:rFonts w:ascii="Calibri" w:hAnsi="Calibri" w:cs="Calibri"/>
           <w:color w:val="000000" w:themeColor="text1"/>
@@ -244,7 +260,7 @@
     <w:p>
       <w:pPr>
         <w:spacing w:after="240"/>
-        <w:ind w:left="720"/>
+        <w:ind w:left="1440"/>
         <w:rPr>
           <w:rFonts w:ascii="Calibri" w:hAnsi="Calibri" w:cs="Calibri"/>
           <w:color w:val="000000" w:themeColor="text1"/>
@@ -269,7 +285,7 @@
     <w:p>
       <w:pPr>
         <w:spacing w:after="240"/>
-        <w:ind w:left="720"/>
+        <w:ind w:left="1440"/>
         <w:rPr>
           <w:rFonts w:ascii="Calibri" w:hAnsi="Calibri" w:cs="Calibri"/>
           <w:color w:val="000000" w:themeColor="text1"/>
@@ -320,6 +336,23 @@
     <w:p>
       <w:pPr>
         <w:spacing w:after="240"/>
+        <w:ind w:left="720" w:firstLine="720"/>
+        <w:rPr>
+          <w:rFonts w:ascii="Calibri" w:hAnsi="Calibri" w:cs="Calibri"/>
+          <w:color w:val="000000" w:themeColor="text1"/>
+        </w:rPr>
+      </w:pPr>
+      <w:r>
+        <w:rPr>
+          <w:rFonts w:ascii="Calibri" w:hAnsi="Calibri" w:cs="Calibri"/>
+          <w:color w:val="000000" w:themeColor="text1"/>
+        </w:rPr>
+        <w:t>Input: [node1 node2] (takes array and removes vessel, can be either direction)</w:t>
+      </w:r>
+    </w:p>
+    <w:p>
+      <w:pPr>
+        <w:spacing w:after="240"/>
         <w:ind w:left="720"/>
         <w:rPr>
           <w:rFonts w:ascii="Calibri" w:hAnsi="Calibri" w:cs="Calibri"/>
@@ -331,30 +364,13 @@
           <w:rFonts w:ascii="Calibri" w:hAnsi="Calibri" w:cs="Calibri"/>
           <w:color w:val="000000" w:themeColor="text1"/>
         </w:rPr>
-        <w:t>Input: [node1 node2] (takes array and removes vessel, can be either direction)</w:t>
-      </w:r>
-    </w:p>
-    <w:p>
-      <w:pPr>
-        <w:spacing w:after="240"/>
-        <w:ind w:left="720"/>
-        <w:rPr>
-          <w:rFonts w:ascii="Calibri" w:hAnsi="Calibri" w:cs="Calibri"/>
-          <w:color w:val="000000" w:themeColor="text1"/>
-        </w:rPr>
-      </w:pPr>
-      <w:r>
-        <w:rPr>
-          <w:rFonts w:ascii="Calibri" w:hAnsi="Calibri" w:cs="Calibri"/>
-          <w:color w:val="000000" w:themeColor="text1"/>
-        </w:rPr>
         <w:t>Remove Nodes</w:t>
       </w:r>
     </w:p>
     <w:p>
       <w:pPr>
         <w:spacing w:after="240"/>
-        <w:ind w:left="720"/>
+        <w:ind w:left="720" w:firstLine="720"/>
         <w:rPr>
           <w:rFonts w:ascii="Calibri" w:hAnsi="Calibri" w:cs="Calibri"/>
           <w:color w:val="000000" w:themeColor="text1"/>
@@ -386,7 +402,44 @@
           <w:rFonts w:ascii="Calibri" w:hAnsi="Calibri" w:cs="Calibri"/>
           <w:color w:val="000000" w:themeColor="text1"/>
         </w:rPr>
-        <w:t xml:space="preserve">Then run:  </w:t>
+        <w:t xml:space="preserve">Then run: </w:t>
+      </w:r>
+      <w:proofErr w:type="spellStart"/>
+      <w:r>
+        <w:rPr>
+          <w:rFonts w:ascii="Calibri" w:hAnsi="Calibri" w:cs="Calibri"/>
+          <w:color w:val="000000" w:themeColor="text1"/>
+        </w:rPr>
+        <w:t>LocateChangepont.Rmd</w:t>
+      </w:r>
+      <w:proofErr w:type="spellEnd"/>
+      <w:r>
+        <w:rPr>
+          <w:rFonts w:ascii="Calibri" w:hAnsi="Calibri" w:cs="Calibri"/>
+          <w:color w:val="000000" w:themeColor="text1"/>
+        </w:rPr>
+        <w:t xml:space="preserve"> by changing the names in lines 20 and 21 to the correct network title</w:t>
+      </w:r>
+    </w:p>
+    <w:p>
+      <w:pPr>
+        <w:pStyle w:val="ListParagraph"/>
+        <w:numPr>
+          <w:ilvl w:val="0"/>
+          <w:numId w:val="3"/>
+        </w:numPr>
+        <w:spacing w:after="240"/>
+        <w:rPr>
+          <w:rFonts w:ascii="Calibri" w:hAnsi="Calibri" w:cs="Calibri"/>
+          <w:color w:val="000000" w:themeColor="text1"/>
+        </w:rPr>
+      </w:pPr>
+      <w:r>
+        <w:rPr>
+          <w:rFonts w:ascii="Calibri" w:hAnsi="Calibri" w:cs="Calibri"/>
+          <w:color w:val="000000" w:themeColor="text1"/>
+        </w:rPr>
+        <w:t xml:space="preserve"> </w:t>
       </w:r>
       <w:r>
         <w:rPr>
@@ -401,16 +454,9 @@
           <w:rFonts w:ascii="Calibri" w:hAnsi="Calibri" w:cs="Calibri"/>
           <w:color w:val="000000" w:themeColor="text1"/>
         </w:rPr>
-        <w:t>SCALE,PLOTON</w:t>
+        <w:t>SCALE,PLOTON);</w:t>
       </w:r>
       <w:proofErr w:type="gramEnd"/>
-      <w:r>
-        <w:rPr>
-          <w:rFonts w:ascii="Calibri" w:hAnsi="Calibri" w:cs="Calibri"/>
-          <w:color w:val="000000" w:themeColor="text1"/>
-        </w:rPr>
-        <w:t>);</w:t>
-      </w:r>
     </w:p>
     <w:p>
       <w:pPr>
@@ -494,7 +540,7 @@
           <w:rFonts w:ascii="Calibri" w:hAnsi="Calibri" w:cs="Calibri"/>
           <w:color w:val="000000" w:themeColor="text1"/>
         </w:rPr>
-        <w:t>,”B</w:t>
+        <w:t>,”B”,…</w:t>
       </w:r>
       <w:proofErr w:type="gramEnd"/>
       <w:r>
@@ -502,7 +548,7 @@
           <w:rFonts w:ascii="Calibri" w:hAnsi="Calibri" w:cs="Calibri"/>
           <w:color w:val="000000" w:themeColor="text1"/>
         </w:rPr>
-        <w:t>”,…] (if some vessels are tapered list the vessel numbers for vessels that should be tapered)</w:t>
+        <w:t>] (if some vessels are tapered list the vessel numbers for vessels that should be tapered)</w:t>
       </w:r>
     </w:p>
     <w:p>
@@ -519,15 +565,47 @@
           <w:rFonts w:ascii="Calibri" w:hAnsi="Calibri" w:cs="Calibri"/>
           <w:color w:val="000000" w:themeColor="text1"/>
         </w:rPr>
-        <w:t>SCALE (a number), the value of this number can be found in the fil “FILENAME”_</w:t>
-      </w:r>
-      <w:r>
-        <w:rPr>
-          <w:rFonts w:ascii="Calibri" w:hAnsi="Calibri" w:cs="Calibri"/>
-          <w:color w:val="000000" w:themeColor="text1"/>
-        </w:rPr>
-        <w:t>SKEL_dmax_isthmus1_p0.nrrd</w:t>
-      </w:r>
+        <w:t>SCALE (a number), the value of this number can be found in the fil</w:t>
+      </w:r>
+      <w:r>
+        <w:rPr>
+          <w:rFonts w:ascii="Calibri" w:hAnsi="Calibri" w:cs="Calibri"/>
+          <w:color w:val="000000" w:themeColor="text1"/>
+        </w:rPr>
+        <w:t xml:space="preserve">e </w:t>
+      </w:r>
+      <w:r>
+        <w:rPr>
+          <w:rFonts w:ascii="Calibri" w:hAnsi="Calibri" w:cs="Calibri"/>
+          <w:color w:val="000000" w:themeColor="text1"/>
+        </w:rPr>
+        <w:t>“</w:t>
+      </w:r>
+      <w:proofErr w:type="gramStart"/>
+      <w:r>
+        <w:rPr>
+          <w:rFonts w:ascii="Calibri" w:hAnsi="Calibri" w:cs="Calibri"/>
+          <w:color w:val="000000" w:themeColor="text1"/>
+        </w:rPr>
+        <w:t>FILENAME”_</w:t>
+      </w:r>
+      <w:proofErr w:type="gramEnd"/>
+      <w:r>
+        <w:rPr>
+          <w:rFonts w:ascii="Calibri" w:hAnsi="Calibri" w:cs="Calibri"/>
+          <w:color w:val="000000" w:themeColor="text1"/>
+        </w:rPr>
+        <w:t>SKEL_dmax_isthmus1_p</w:t>
+      </w:r>
+      <w:proofErr w:type="gramStart"/>
+      <w:r>
+        <w:rPr>
+          <w:rFonts w:ascii="Calibri" w:hAnsi="Calibri" w:cs="Calibri"/>
+          <w:color w:val="000000" w:themeColor="text1"/>
+        </w:rPr>
+        <w:t>0.nrrd</w:t>
+      </w:r>
+      <w:proofErr w:type="gramEnd"/>
       <w:r>
         <w:rPr>
           <w:rFonts w:ascii="Calibri" w:hAnsi="Calibri" w:cs="Calibri"/>
@@ -565,13 +643,6 @@
           <w:rFonts w:ascii="Calibri" w:hAnsi="Calibri" w:cs="Calibri"/>
           <w:color w:val="000000" w:themeColor="text1"/>
         </w:rPr>
-        <w:t>2</w:t>
-      </w:r>
-      <w:r>
-        <w:rPr>
-          <w:rFonts w:ascii="Calibri" w:hAnsi="Calibri" w:cs="Calibri"/>
-          <w:color w:val="000000" w:themeColor="text1"/>
-        </w:rPr>
         <w:t>,0,0) (0,</w:t>
       </w:r>
       <w:r>
@@ -587,13 +658,6 @@
           <w:rFonts w:ascii="Calibri" w:hAnsi="Calibri" w:cs="Calibri"/>
           <w:color w:val="000000" w:themeColor="text1"/>
         </w:rPr>
-        <w:t>2</w:t>
-      </w:r>
-      <w:r>
-        <w:rPr>
-          <w:rFonts w:ascii="Calibri" w:hAnsi="Calibri" w:cs="Calibri"/>
-          <w:color w:val="000000" w:themeColor="text1"/>
-        </w:rPr>
         <w:t>,0) (0,0,</w:t>
       </w:r>
       <w:r>
@@ -609,13 +673,6 @@
           <w:rFonts w:ascii="Calibri" w:hAnsi="Calibri" w:cs="Calibri"/>
           <w:color w:val="000000" w:themeColor="text1"/>
         </w:rPr>
-        <w:t>2</w:t>
-      </w:r>
-      <w:r>
-        <w:rPr>
-          <w:rFonts w:ascii="Calibri" w:hAnsi="Calibri" w:cs="Calibri"/>
-          <w:color w:val="000000" w:themeColor="text1"/>
-        </w:rPr>
         <w:t>)</w:t>
       </w:r>
     </w:p>
@@ -665,7 +722,7 @@
           <w:rFonts w:ascii="Calibri" w:hAnsi="Calibri" w:cs="Calibri"/>
           <w:color w:val="000000" w:themeColor="text1"/>
         </w:rPr>
-        <w:t xml:space="preserve"> scaling are the same. In the example above SCALE = 0.7422</w:t>
+        <w:t xml:space="preserve"> scaling are the same. In the example above SCALE = 0.742</w:t>
       </w:r>
     </w:p>
     <w:p>
@@ -704,60 +761,18 @@
     </w:p>
     <w:p>
       <w:pPr>
-        <w:spacing w:after="240"/>
-        <w:ind w:left="720"/>
-        <w:rPr>
-          <w:rFonts w:ascii="Calibri" w:hAnsi="Calibri" w:cs="Calibri"/>
-          <w:color w:val="000000" w:themeColor="text1"/>
-        </w:rPr>
-      </w:pPr>
-      <w:r>
-        <w:rPr>
-          <w:rFonts w:ascii="Calibri" w:hAnsi="Calibri" w:cs="Calibri"/>
-          <w:color w:val="000000" w:themeColor="text1"/>
-        </w:rPr>
-        <w:t>The MATLAB script (</w:t>
-      </w:r>
-      <w:r>
-        <w:rPr>
-          <w:rFonts w:ascii="Calibri" w:hAnsi="Calibri" w:cs="Calibri"/>
-          <w:color w:val="000000" w:themeColor="text1"/>
-        </w:rPr>
-        <w:t>Run_get_radii_part2</w:t>
-      </w:r>
-      <w:r>
-        <w:rPr>
-          <w:rFonts w:ascii="Calibri" w:hAnsi="Calibri" w:cs="Calibri"/>
-          <w:color w:val="000000" w:themeColor="text1"/>
-        </w:rPr>
-        <w:t>.m) includes a call to the file “</w:t>
-      </w:r>
-      <w:proofErr w:type="spellStart"/>
-      <w:r>
-        <w:rPr>
-          <w:rFonts w:ascii="Calibri" w:hAnsi="Calibri" w:cs="Calibri"/>
-          <w:color w:val="000000" w:themeColor="text1"/>
-        </w:rPr>
-        <w:t>get_radii_aorta.m</w:t>
-      </w:r>
-      <w:proofErr w:type="spellEnd"/>
-      <w:r>
-        <w:rPr>
-          <w:rFonts w:ascii="Calibri" w:hAnsi="Calibri" w:cs="Calibri"/>
-          <w:color w:val="000000" w:themeColor="text1"/>
-        </w:rPr>
-        <w:t>” this is the function that identifies the aorta and allows to split this into parts. We can edit that to determine tapering of the banded vessel.</w:t>
-      </w:r>
-    </w:p>
-    <w:p>
-      <w:pPr>
-        <w:spacing w:after="240"/>
-        <w:ind w:left="720"/>
-        <w:rPr>
-          <w:rFonts w:ascii="Calibri" w:hAnsi="Calibri" w:cs="Calibri"/>
-          <w:color w:val="000000" w:themeColor="text1"/>
-        </w:rPr>
-      </w:pPr>
+        <w:rPr>
+          <w:rFonts w:ascii="Calibri" w:hAnsi="Calibri" w:cs="Calibri"/>
+          <w:color w:val="000000" w:themeColor="text1"/>
+        </w:rPr>
+      </w:pPr>
+      <w:r>
+        <w:rPr>
+          <w:rFonts w:ascii="Calibri" w:hAnsi="Calibri" w:cs="Calibri"/>
+          <w:color w:val="000000" w:themeColor="text1"/>
+        </w:rPr>
+        <w:br w:type="page"/>
+      </w:r>
     </w:p>
     <w:p>
       <w:pPr>
@@ -778,52 +793,19 @@
           <w:color w:val="000000" w:themeColor="text1"/>
           <w:u w:val="single"/>
         </w:rPr>
-        <w:t>Outputs</w:t>
-      </w:r>
-    </w:p>
-    <w:p>
-      <w:pPr>
-        <w:rPr>
-          <w:rFonts w:ascii="Calibri" w:hAnsi="Calibri" w:cs="Calibri"/>
-          <w:color w:val="000000" w:themeColor="text1"/>
-        </w:rPr>
-      </w:pPr>
-      <w:r>
+        <w:lastRenderedPageBreak/>
+        <w:t>Processing networks entirely in MATLAB</w:t>
+      </w:r>
+    </w:p>
+    <w:p>
+      <w:pPr>
+        <w:spacing w:after="240"/>
         <w:rPr>
           <w:rFonts w:ascii="Calibri" w:hAnsi="Calibri" w:cs="Calibri"/>
           <w:b/>
           <w:bCs/>
-          <w:color w:val="000000" w:themeColor="text1"/>
-        </w:rPr>
-        <w:t>path:</w:t>
-      </w:r>
-      <w:r>
-        <w:rPr>
-          <w:rFonts w:ascii="Calibri" w:hAnsi="Calibri" w:cs="Calibri"/>
-          <w:color w:val="000000" w:themeColor="text1"/>
-        </w:rPr>
-        <w:t xml:space="preserve"> A list of nodes transversed to get to any node in the network</w:t>
-      </w:r>
-      <w:r>
-        <w:rPr>
-          <w:rFonts w:ascii="Calibri" w:hAnsi="Calibri" w:cs="Calibri"/>
-          <w:color w:val="000000" w:themeColor="text1"/>
-        </w:rPr>
-        <w:t xml:space="preserve"> starting at the root node. From these paths we can see if the network has not been corrected appropriately.</w:t>
-      </w:r>
-    </w:p>
-    <w:p>
-      <w:pPr>
-        <w:rPr>
-          <w:rFonts w:ascii="Calibri" w:hAnsi="Calibri" w:cs="Calibri"/>
-          <w:color w:val="000000" w:themeColor="text1"/>
-        </w:rPr>
-      </w:pPr>
-    </w:p>
-    <w:p>
-      <w:pPr>
-        <w:rPr>
-          <w:rFonts w:ascii="Calibri" w:hAnsi="Calibri" w:cs="Calibri"/>
+          <w:i/>
+          <w:iCs/>
           <w:color w:val="000000" w:themeColor="text1"/>
         </w:rPr>
       </w:pPr>
@@ -832,59 +814,998 @@
           <w:rFonts w:ascii="Calibri" w:hAnsi="Calibri" w:cs="Calibri"/>
           <w:b/>
           <w:bCs/>
-          <w:color w:val="000000" w:themeColor="text1"/>
-        </w:rPr>
-        <w:t>nodes</w:t>
-      </w:r>
-      <w:r>
-        <w:rPr>
-          <w:rFonts w:ascii="Calibri" w:hAnsi="Calibri" w:cs="Calibri"/>
-          <w:color w:val="000000" w:themeColor="text1"/>
-        </w:rPr>
-        <w:t xml:space="preserve">: </w:t>
-      </w:r>
-      <w:r>
-        <w:rPr>
-          <w:rFonts w:ascii="Calibri" w:hAnsi="Calibri" w:cs="Calibri"/>
-          <w:color w:val="000000" w:themeColor="text1"/>
-        </w:rPr>
-        <w:t>a [N x 5] matrix containing information about the</w:t>
-      </w:r>
-      <w:r>
-        <w:rPr>
-          <w:rFonts w:ascii="Calibri" w:hAnsi="Calibri" w:cs="Calibri"/>
-          <w:color w:val="000000" w:themeColor="text1"/>
-        </w:rPr>
-        <w:t xml:space="preserve"> </w:t>
-      </w:r>
-      <w:r>
-        <w:rPr>
-          <w:rFonts w:ascii="Calibri" w:hAnsi="Calibri" w:cs="Calibri"/>
-          <w:color w:val="000000" w:themeColor="text1"/>
-        </w:rPr>
-        <w:t>vertices (also called 'nodes') in the network. It is formatted as: [node ID | x | y | z | degree of node].</w:t>
-      </w:r>
-    </w:p>
-    <w:p>
-      <w:pPr>
-        <w:rPr>
-          <w:rFonts w:ascii="Calibri" w:hAnsi="Calibri" w:cs="Calibri"/>
-          <w:color w:val="000000" w:themeColor="text1"/>
-        </w:rPr>
-      </w:pPr>
-    </w:p>
-    <w:p>
-      <w:pPr>
-        <w:rPr>
-          <w:rFonts w:ascii="Calibri" w:hAnsi="Calibri" w:cs="Calibri"/>
-          <w:color w:val="000000" w:themeColor="text1"/>
-        </w:rPr>
-      </w:pPr>
+          <w:i/>
+          <w:iCs/>
+          <w:color w:val="000000" w:themeColor="text1"/>
+        </w:rPr>
+        <w:t>If running this process, please ensure necessary subfolders (Networks/</w:t>
+      </w:r>
+      <w:proofErr w:type="spellStart"/>
       <w:r>
         <w:rPr>
           <w:rFonts w:ascii="Calibri" w:hAnsi="Calibri" w:cs="Calibri"/>
           <w:b/>
           <w:bCs/>
+          <w:i/>
+          <w:iCs/>
+          <w:color w:val="000000" w:themeColor="text1"/>
+        </w:rPr>
+        <w:t>FluidsInput</w:t>
+      </w:r>
+      <w:proofErr w:type="spellEnd"/>
+      <w:r>
+        <w:rPr>
+          <w:rFonts w:ascii="Calibri" w:hAnsi="Calibri" w:cs="Calibri"/>
+          <w:b/>
+          <w:bCs/>
+          <w:i/>
+          <w:iCs/>
+          <w:color w:val="000000" w:themeColor="text1"/>
+        </w:rPr>
+        <w:t>/Output) have been created. The specific subfolder corresponds to the variables wanting to save from the Workspace</w:t>
+      </w:r>
+    </w:p>
+    <w:p>
+      <w:pPr>
+        <w:pStyle w:val="ListParagraph"/>
+        <w:numPr>
+          <w:ilvl w:val="0"/>
+          <w:numId w:val="4"/>
+        </w:numPr>
+        <w:spacing w:after="240"/>
+        <w:rPr>
+          <w:rFonts w:ascii="Calibri" w:hAnsi="Calibri" w:cs="Calibri"/>
+          <w:color w:val="000000" w:themeColor="text1"/>
+        </w:rPr>
+      </w:pPr>
+      <w:r>
+        <w:rPr>
+          <w:rFonts w:ascii="Calibri" w:hAnsi="Calibri" w:cs="Calibri"/>
+          <w:color w:val="000000" w:themeColor="text1"/>
+        </w:rPr>
+        <w:t>R</w:t>
+      </w:r>
+      <w:r>
+        <w:rPr>
+          <w:rFonts w:ascii="Calibri" w:hAnsi="Calibri" w:cs="Calibri"/>
+          <w:color w:val="000000" w:themeColor="text1"/>
+        </w:rPr>
+        <w:t>un:</w:t>
+      </w:r>
+      <w:r>
+        <w:rPr>
+          <w:rFonts w:ascii="Calibri" w:hAnsi="Calibri" w:cs="Calibri"/>
+          <w:color w:val="000000" w:themeColor="text1"/>
+        </w:rPr>
+        <w:t xml:space="preserve">   </w:t>
+      </w:r>
+      <w:proofErr w:type="spellStart"/>
+      <w:r>
+        <w:rPr>
+          <w:rFonts w:ascii="Calibri" w:hAnsi="Calibri" w:cs="Calibri"/>
+          <w:color w:val="000000" w:themeColor="text1"/>
+        </w:rPr>
+        <w:t>Run_get_</w:t>
+      </w:r>
+      <w:proofErr w:type="gramStart"/>
+      <w:r>
+        <w:rPr>
+          <w:rFonts w:ascii="Calibri" w:hAnsi="Calibri" w:cs="Calibri"/>
+          <w:color w:val="000000" w:themeColor="text1"/>
+        </w:rPr>
+        <w:t>radii</w:t>
+      </w:r>
+      <w:proofErr w:type="spellEnd"/>
+      <w:r>
+        <w:rPr>
+          <w:rFonts w:ascii="Calibri" w:hAnsi="Calibri" w:cs="Calibri"/>
+          <w:color w:val="000000" w:themeColor="text1"/>
+        </w:rPr>
+        <w:t>(FILENAME</w:t>
+      </w:r>
+      <w:r>
+        <w:rPr>
+          <w:rFonts w:ascii="Calibri" w:hAnsi="Calibri" w:cs="Calibri"/>
+          <w:color w:val="000000" w:themeColor="text1"/>
+        </w:rPr>
+        <w:t>,</w:t>
+      </w:r>
+      <w:r>
+        <w:rPr>
+          <w:rFonts w:ascii="Calibri" w:hAnsi="Calibri" w:cs="Calibri"/>
+          <w:color w:val="000000" w:themeColor="text1"/>
+        </w:rPr>
+        <w:t>TAPERED</w:t>
+      </w:r>
+      <w:proofErr w:type="gramEnd"/>
+      <w:r>
+        <w:rPr>
+          <w:rFonts w:ascii="Calibri" w:hAnsi="Calibri" w:cs="Calibri"/>
+          <w:color w:val="000000" w:themeColor="text1"/>
+        </w:rPr>
+        <w:t xml:space="preserve"> VESSELS, </w:t>
+      </w:r>
+      <w:proofErr w:type="gramStart"/>
+      <w:r>
+        <w:rPr>
+          <w:rFonts w:ascii="Calibri" w:hAnsi="Calibri" w:cs="Calibri"/>
+          <w:color w:val="000000" w:themeColor="text1"/>
+        </w:rPr>
+        <w:t>SCALE,PLOTON</w:t>
+      </w:r>
+      <w:proofErr w:type="gramEnd"/>
+      <w:r>
+        <w:rPr>
+          <w:rFonts w:ascii="Calibri" w:hAnsi="Calibri" w:cs="Calibri"/>
+          <w:color w:val="000000" w:themeColor="text1"/>
+        </w:rPr>
+        <w:t>)</w:t>
+      </w:r>
+    </w:p>
+    <w:p>
+      <w:pPr>
+        <w:pStyle w:val="ListParagraph"/>
+        <w:spacing w:after="240"/>
+        <w:rPr>
+          <w:rFonts w:ascii="Calibri" w:hAnsi="Calibri" w:cs="Calibri"/>
+          <w:color w:val="000000" w:themeColor="text1"/>
+        </w:rPr>
+      </w:pPr>
+      <w:r>
+        <w:rPr>
+          <w:rFonts w:ascii="Calibri" w:hAnsi="Calibri" w:cs="Calibri"/>
+          <w:color w:val="000000" w:themeColor="text1"/>
+        </w:rPr>
+        <w:t>FILENAME “control_MA_1” (the name of the base .</w:t>
+      </w:r>
+      <w:proofErr w:type="spellStart"/>
+      <w:r>
+        <w:rPr>
+          <w:rFonts w:ascii="Calibri" w:hAnsi="Calibri" w:cs="Calibri"/>
+          <w:color w:val="000000" w:themeColor="text1"/>
+        </w:rPr>
+        <w:t>nrrd</w:t>
+      </w:r>
+      <w:proofErr w:type="spellEnd"/>
+      <w:r>
+        <w:rPr>
+          <w:rFonts w:ascii="Calibri" w:hAnsi="Calibri" w:cs="Calibri"/>
+          <w:color w:val="000000" w:themeColor="text1"/>
+        </w:rPr>
+        <w:t xml:space="preserve"> file)</w:t>
+      </w:r>
+    </w:p>
+    <w:p>
+      <w:pPr>
+        <w:spacing w:after="240"/>
+        <w:ind w:firstLine="720"/>
+        <w:rPr>
+          <w:rFonts w:ascii="Calibri" w:hAnsi="Calibri" w:cs="Calibri"/>
+          <w:color w:val="000000" w:themeColor="text1"/>
+        </w:rPr>
+      </w:pPr>
+      <w:r>
+        <w:rPr>
+          <w:rFonts w:ascii="Calibri" w:hAnsi="Calibri" w:cs="Calibri"/>
+          <w:color w:val="000000" w:themeColor="text1"/>
+        </w:rPr>
+        <w:t xml:space="preserve">TAPERED VESSELS = </w:t>
+      </w:r>
+      <w:proofErr w:type="gramStart"/>
+      <w:r>
+        <w:rPr>
+          <w:rFonts w:ascii="Calibri" w:hAnsi="Calibri" w:cs="Calibri"/>
+          <w:color w:val="000000" w:themeColor="text1"/>
+        </w:rPr>
+        <w:t>[]  (</w:t>
+      </w:r>
+      <w:proofErr w:type="gramEnd"/>
+      <w:r>
+        <w:rPr>
+          <w:rFonts w:ascii="Calibri" w:hAnsi="Calibri" w:cs="Calibri"/>
+          <w:color w:val="000000" w:themeColor="text1"/>
+        </w:rPr>
+        <w:t>if no vessels are tapered)</w:t>
+      </w:r>
+    </w:p>
+    <w:p>
+      <w:pPr>
+        <w:spacing w:after="240"/>
+        <w:ind w:left="720"/>
+        <w:rPr>
+          <w:rFonts w:ascii="Calibri" w:hAnsi="Calibri" w:cs="Calibri"/>
+          <w:color w:val="000000" w:themeColor="text1"/>
+        </w:rPr>
+      </w:pPr>
+      <w:r>
+        <w:rPr>
+          <w:rFonts w:ascii="Calibri" w:hAnsi="Calibri" w:cs="Calibri"/>
+          <w:color w:val="000000" w:themeColor="text1"/>
+        </w:rPr>
+        <w:t>TAPERED VESSELS = [ “A”</w:t>
+      </w:r>
+      <w:proofErr w:type="gramStart"/>
+      <w:r>
+        <w:rPr>
+          <w:rFonts w:ascii="Calibri" w:hAnsi="Calibri" w:cs="Calibri"/>
+          <w:color w:val="000000" w:themeColor="text1"/>
+        </w:rPr>
+        <w:t>,”B”,…</w:t>
+      </w:r>
+      <w:proofErr w:type="gramEnd"/>
+      <w:r>
+        <w:rPr>
+          <w:rFonts w:ascii="Calibri" w:hAnsi="Calibri" w:cs="Calibri"/>
+          <w:color w:val="000000" w:themeColor="text1"/>
+        </w:rPr>
+        <w:t>] (if some vessels are tapered list the vessel numbers for vessels that should be tapered)</w:t>
+      </w:r>
+    </w:p>
+    <w:p>
+      <w:pPr>
+        <w:spacing w:after="240"/>
+        <w:ind w:left="720"/>
+        <w:rPr>
+          <w:rFonts w:ascii="Calibri" w:hAnsi="Calibri" w:cs="Calibri"/>
+          <w:color w:val="000000" w:themeColor="text1"/>
+        </w:rPr>
+      </w:pPr>
+      <w:r>
+        <w:rPr>
+          <w:rFonts w:ascii="Calibri" w:hAnsi="Calibri" w:cs="Calibri"/>
+          <w:color w:val="000000" w:themeColor="text1"/>
+        </w:rPr>
+        <w:t>SCALE (a number), the value of this number can be found in the file “</w:t>
+      </w:r>
+      <w:proofErr w:type="gramStart"/>
+      <w:r>
+        <w:rPr>
+          <w:rFonts w:ascii="Calibri" w:hAnsi="Calibri" w:cs="Calibri"/>
+          <w:color w:val="000000" w:themeColor="text1"/>
+        </w:rPr>
+        <w:t>FILENAME”_</w:t>
+      </w:r>
+      <w:proofErr w:type="gramEnd"/>
+      <w:r>
+        <w:rPr>
+          <w:rFonts w:ascii="Calibri" w:hAnsi="Calibri" w:cs="Calibri"/>
+          <w:color w:val="000000" w:themeColor="text1"/>
+        </w:rPr>
+        <w:t>SKEL_dmax_isthmus1_p</w:t>
+      </w:r>
+      <w:proofErr w:type="gramStart"/>
+      <w:r>
+        <w:rPr>
+          <w:rFonts w:ascii="Calibri" w:hAnsi="Calibri" w:cs="Calibri"/>
+          <w:color w:val="000000" w:themeColor="text1"/>
+        </w:rPr>
+        <w:t>0.nrrd</w:t>
+      </w:r>
+      <w:proofErr w:type="gramEnd"/>
+      <w:r>
+        <w:rPr>
+          <w:rFonts w:ascii="Calibri" w:hAnsi="Calibri" w:cs="Calibri"/>
+          <w:color w:val="000000" w:themeColor="text1"/>
+        </w:rPr>
+        <w:t xml:space="preserve"> in the line </w:t>
+      </w:r>
+    </w:p>
+    <w:p>
+      <w:pPr>
+        <w:spacing w:after="240"/>
+        <w:ind w:left="1440"/>
+        <w:rPr>
+          <w:rFonts w:ascii="Calibri" w:hAnsi="Calibri" w:cs="Calibri"/>
+          <w:color w:val="000000" w:themeColor="text1"/>
+        </w:rPr>
+      </w:pPr>
+      <w:r>
+        <w:rPr>
+          <w:rFonts w:ascii="Calibri" w:hAnsi="Calibri" w:cs="Calibri"/>
+          <w:color w:val="000000" w:themeColor="text1"/>
+        </w:rPr>
+        <w:t>space directions: (</w:t>
+      </w:r>
+      <w:r>
+        <w:rPr>
+          <w:rFonts w:ascii="Calibri" w:hAnsi="Calibri" w:cs="Calibri"/>
+          <w:color w:val="000000" w:themeColor="text1"/>
+          <w:highlight w:val="yellow"/>
+        </w:rPr>
+        <w:t>0.742</w:t>
+      </w:r>
+      <w:r>
+        <w:rPr>
+          <w:rFonts w:ascii="Calibri" w:hAnsi="Calibri" w:cs="Calibri"/>
+          <w:color w:val="000000" w:themeColor="text1"/>
+        </w:rPr>
+        <w:t>,0,0) (0,</w:t>
+      </w:r>
+      <w:r>
+        <w:rPr>
+          <w:rFonts w:ascii="Calibri" w:hAnsi="Calibri" w:cs="Calibri"/>
+          <w:color w:val="000000" w:themeColor="text1"/>
+          <w:highlight w:val="yellow"/>
+        </w:rPr>
+        <w:t>0.742</w:t>
+      </w:r>
+      <w:r>
+        <w:rPr>
+          <w:rFonts w:ascii="Calibri" w:hAnsi="Calibri" w:cs="Calibri"/>
+          <w:color w:val="000000" w:themeColor="text1"/>
+        </w:rPr>
+        <w:t>,0) (0,0,</w:t>
+      </w:r>
+      <w:r>
+        <w:rPr>
+          <w:rFonts w:ascii="Calibri" w:hAnsi="Calibri" w:cs="Calibri"/>
+          <w:color w:val="000000" w:themeColor="text1"/>
+          <w:highlight w:val="yellow"/>
+        </w:rPr>
+        <w:t>0.742</w:t>
+      </w:r>
+      <w:r>
+        <w:rPr>
+          <w:rFonts w:ascii="Calibri" w:hAnsi="Calibri" w:cs="Calibri"/>
+          <w:color w:val="000000" w:themeColor="text1"/>
+        </w:rPr>
+        <w:t>)</w:t>
+      </w:r>
+    </w:p>
+    <w:p>
+      <w:pPr>
+        <w:spacing w:after="240"/>
+        <w:ind w:left="1440"/>
+        <w:rPr>
+          <w:rFonts w:ascii="Calibri" w:hAnsi="Calibri" w:cs="Calibri"/>
+          <w:color w:val="000000" w:themeColor="text1"/>
+        </w:rPr>
+      </w:pPr>
+      <w:r>
+        <w:rPr>
+          <w:rFonts w:ascii="Calibri" w:hAnsi="Calibri" w:cs="Calibri"/>
+          <w:color w:val="000000" w:themeColor="text1"/>
+        </w:rPr>
+        <w:t xml:space="preserve">Note: SGEXT assumes that </w:t>
+      </w:r>
+      <w:proofErr w:type="gramStart"/>
+      <w:r>
+        <w:rPr>
+          <w:rFonts w:ascii="Calibri" w:hAnsi="Calibri" w:cs="Calibri"/>
+          <w:color w:val="000000" w:themeColor="text1"/>
+        </w:rPr>
+        <w:t>the .</w:t>
+      </w:r>
+      <w:proofErr w:type="spellStart"/>
+      <w:r>
+        <w:rPr>
+          <w:rFonts w:ascii="Calibri" w:hAnsi="Calibri" w:cs="Calibri"/>
+          <w:color w:val="000000" w:themeColor="text1"/>
+        </w:rPr>
+        <w:t>nrrd</w:t>
+      </w:r>
+      <w:proofErr w:type="spellEnd"/>
+      <w:proofErr w:type="gramEnd"/>
+      <w:r>
+        <w:rPr>
+          <w:rFonts w:ascii="Calibri" w:hAnsi="Calibri" w:cs="Calibri"/>
+          <w:color w:val="000000" w:themeColor="text1"/>
+        </w:rPr>
+        <w:t xml:space="preserve"> is isotropic, i.e., that the </w:t>
+      </w:r>
+      <w:proofErr w:type="spellStart"/>
+      <w:proofErr w:type="gramStart"/>
+      <w:r>
+        <w:rPr>
+          <w:rFonts w:ascii="Calibri" w:hAnsi="Calibri" w:cs="Calibri"/>
+          <w:color w:val="000000" w:themeColor="text1"/>
+        </w:rPr>
+        <w:t>x,y</w:t>
+      </w:r>
+      <w:proofErr w:type="gramEnd"/>
+      <w:r>
+        <w:rPr>
+          <w:rFonts w:ascii="Calibri" w:hAnsi="Calibri" w:cs="Calibri"/>
+          <w:color w:val="000000" w:themeColor="text1"/>
+        </w:rPr>
+        <w:t>,z</w:t>
+      </w:r>
+      <w:proofErr w:type="spellEnd"/>
+      <w:r>
+        <w:rPr>
+          <w:rFonts w:ascii="Calibri" w:hAnsi="Calibri" w:cs="Calibri"/>
+          <w:color w:val="000000" w:themeColor="text1"/>
+        </w:rPr>
+        <w:t xml:space="preserve"> scaling are the same. In the example above SCALE = 0.742</w:t>
+      </w:r>
+    </w:p>
+    <w:p>
+      <w:pPr>
+        <w:spacing w:after="240"/>
+        <w:ind w:firstLine="720"/>
+        <w:rPr>
+          <w:rFonts w:ascii="Calibri" w:hAnsi="Calibri" w:cs="Calibri"/>
+          <w:color w:val="000000" w:themeColor="text1"/>
+        </w:rPr>
+      </w:pPr>
+      <w:r>
+        <w:rPr>
+          <w:rFonts w:ascii="Calibri" w:hAnsi="Calibri" w:cs="Calibri"/>
+          <w:color w:val="000000" w:themeColor="text1"/>
+        </w:rPr>
+        <w:t xml:space="preserve">PLOTON = 1 (Graphs will appear showing the radii along each vessel) </w:t>
+      </w:r>
+    </w:p>
+    <w:p>
+      <w:pPr>
+        <w:spacing w:after="240"/>
+        <w:ind w:firstLine="720"/>
+        <w:rPr>
+          <w:rFonts w:ascii="Calibri" w:hAnsi="Calibri" w:cs="Calibri"/>
+          <w:color w:val="000000" w:themeColor="text1"/>
+        </w:rPr>
+      </w:pPr>
+      <w:r>
+        <w:rPr>
+          <w:rFonts w:ascii="Calibri" w:hAnsi="Calibri" w:cs="Calibri"/>
+          <w:color w:val="000000" w:themeColor="text1"/>
+        </w:rPr>
+        <w:t>PLOTON= 0 (No graphs will appear)</w:t>
+      </w:r>
+    </w:p>
+    <w:p>
+      <w:pPr>
+        <w:spacing w:after="240"/>
+        <w:ind w:left="720"/>
+        <w:rPr>
+          <w:rFonts w:ascii="Calibri" w:hAnsi="Calibri" w:cs="Calibri"/>
+          <w:color w:val="000000" w:themeColor="text1"/>
+        </w:rPr>
+      </w:pPr>
+      <w:r>
+        <w:rPr>
+          <w:rFonts w:ascii="Calibri" w:hAnsi="Calibri" w:cs="Calibri"/>
+          <w:color w:val="000000" w:themeColor="text1"/>
+        </w:rPr>
+        <w:t>Automatically removes double edges, double nodes, and small cycles</w:t>
+      </w:r>
+    </w:p>
+    <w:p>
+      <w:pPr>
+        <w:spacing w:after="240"/>
+        <w:ind w:left="720"/>
+        <w:rPr>
+          <w:rFonts w:ascii="Calibri" w:hAnsi="Calibri" w:cs="Calibri"/>
+          <w:color w:val="000000" w:themeColor="text1"/>
+        </w:rPr>
+      </w:pPr>
+      <w:r>
+        <w:rPr>
+          <w:rFonts w:ascii="Calibri" w:hAnsi="Calibri" w:cs="Calibri"/>
+          <w:color w:val="000000" w:themeColor="text1"/>
+        </w:rPr>
+        <w:t>Remove Blobs (two questions, Y/N and junction)</w:t>
+      </w:r>
+    </w:p>
+    <w:p>
+      <w:pPr>
+        <w:spacing w:after="240"/>
+        <w:ind w:left="1440"/>
+        <w:rPr>
+          <w:rFonts w:ascii="Calibri" w:hAnsi="Calibri" w:cs="Calibri"/>
+          <w:color w:val="000000" w:themeColor="text1"/>
+        </w:rPr>
+      </w:pPr>
+      <w:r>
+        <w:rPr>
+          <w:rFonts w:ascii="Calibri" w:hAnsi="Calibri" w:cs="Calibri"/>
+          <w:color w:val="000000" w:themeColor="text1"/>
+        </w:rPr>
+        <w:t>Input:  input node (node closest to root node, outside of blob)</w:t>
+      </w:r>
+    </w:p>
+    <w:p>
+      <w:pPr>
+        <w:spacing w:after="240"/>
+        <w:ind w:left="1440"/>
+        <w:rPr>
+          <w:rFonts w:ascii="Calibri" w:hAnsi="Calibri" w:cs="Calibri"/>
+          <w:color w:val="000000" w:themeColor="text1"/>
+        </w:rPr>
+      </w:pPr>
+      <w:r>
+        <w:rPr>
+          <w:rFonts w:ascii="Calibri" w:hAnsi="Calibri" w:cs="Calibri"/>
+          <w:color w:val="000000" w:themeColor="text1"/>
+        </w:rPr>
+        <w:tab/>
+        <w:t>Output node (node on the other side of blob from input node)</w:t>
+      </w:r>
+    </w:p>
+    <w:p>
+      <w:pPr>
+        <w:spacing w:after="240"/>
+        <w:ind w:left="1440"/>
+        <w:rPr>
+          <w:rFonts w:ascii="Calibri" w:hAnsi="Calibri" w:cs="Calibri"/>
+          <w:color w:val="000000" w:themeColor="text1"/>
+        </w:rPr>
+      </w:pPr>
+      <w:r>
+        <w:rPr>
+          <w:rFonts w:ascii="Calibri" w:hAnsi="Calibri" w:cs="Calibri"/>
+          <w:color w:val="000000" w:themeColor="text1"/>
+        </w:rPr>
+        <w:tab/>
+      </w:r>
+      <w:r>
+        <w:rPr>
+          <w:rFonts w:ascii="Calibri" w:hAnsi="Calibri" w:cs="Calibri"/>
+          <w:color w:val="000000" w:themeColor="text1"/>
+        </w:rPr>
+        <w:tab/>
+        <w:t>If at junction, give array [node1 node2]</w:t>
+      </w:r>
+    </w:p>
+    <w:p>
+      <w:pPr>
+        <w:spacing w:after="240"/>
+        <w:ind w:left="1440"/>
+        <w:rPr>
+          <w:rFonts w:ascii="Calibri" w:hAnsi="Calibri" w:cs="Calibri"/>
+          <w:color w:val="000000" w:themeColor="text1"/>
+        </w:rPr>
+      </w:pPr>
+      <w:r>
+        <w:rPr>
+          <w:rFonts w:ascii="Calibri" w:hAnsi="Calibri" w:cs="Calibri"/>
+          <w:color w:val="000000" w:themeColor="text1"/>
+        </w:rPr>
+        <w:tab/>
+        <w:t xml:space="preserve">Node in middle (node in blob, </w:t>
+      </w:r>
+      <w:proofErr w:type="spellStart"/>
+      <w:r>
+        <w:rPr>
+          <w:rFonts w:ascii="Calibri" w:hAnsi="Calibri" w:cs="Calibri"/>
+          <w:color w:val="000000" w:themeColor="text1"/>
+        </w:rPr>
+        <w:t>djikstra</w:t>
+      </w:r>
+      <w:proofErr w:type="spellEnd"/>
+      <w:r>
+        <w:rPr>
+          <w:rFonts w:ascii="Calibri" w:hAnsi="Calibri" w:cs="Calibri"/>
+          <w:color w:val="000000" w:themeColor="text1"/>
+        </w:rPr>
+        <w:t xml:space="preserve"> will make the path through this node)</w:t>
+      </w:r>
+    </w:p>
+    <w:p>
+      <w:pPr>
+        <w:spacing w:after="240"/>
+        <w:ind w:left="720"/>
+        <w:rPr>
+          <w:rFonts w:ascii="Calibri" w:hAnsi="Calibri" w:cs="Calibri"/>
+          <w:color w:val="000000" w:themeColor="text1"/>
+        </w:rPr>
+      </w:pPr>
+      <w:r>
+        <w:rPr>
+          <w:rFonts w:ascii="Calibri" w:hAnsi="Calibri" w:cs="Calibri"/>
+          <w:color w:val="000000" w:themeColor="text1"/>
+        </w:rPr>
+        <w:t>Remove Edges</w:t>
+      </w:r>
+    </w:p>
+    <w:p>
+      <w:pPr>
+        <w:spacing w:after="240"/>
+        <w:ind w:left="720" w:firstLine="720"/>
+        <w:rPr>
+          <w:rFonts w:ascii="Calibri" w:hAnsi="Calibri" w:cs="Calibri"/>
+          <w:color w:val="000000" w:themeColor="text1"/>
+        </w:rPr>
+      </w:pPr>
+      <w:r>
+        <w:rPr>
+          <w:rFonts w:ascii="Calibri" w:hAnsi="Calibri" w:cs="Calibri"/>
+          <w:color w:val="000000" w:themeColor="text1"/>
+        </w:rPr>
+        <w:t>Input: [node1 node2] (takes array and removes vessel, can be either direction)</w:t>
+      </w:r>
+    </w:p>
+    <w:p>
+      <w:pPr>
+        <w:spacing w:after="240"/>
+        <w:ind w:left="720"/>
+        <w:rPr>
+          <w:rFonts w:ascii="Calibri" w:hAnsi="Calibri" w:cs="Calibri"/>
+          <w:color w:val="000000" w:themeColor="text1"/>
+        </w:rPr>
+      </w:pPr>
+      <w:r>
+        <w:rPr>
+          <w:rFonts w:ascii="Calibri" w:hAnsi="Calibri" w:cs="Calibri"/>
+          <w:color w:val="000000" w:themeColor="text1"/>
+        </w:rPr>
+        <w:t>Remove Nodes</w:t>
+      </w:r>
+    </w:p>
+    <w:p>
+      <w:pPr>
+        <w:spacing w:after="240"/>
+        <w:ind w:left="720" w:firstLine="720"/>
+        <w:rPr>
+          <w:rFonts w:ascii="Calibri" w:hAnsi="Calibri" w:cs="Calibri"/>
+          <w:color w:val="000000" w:themeColor="text1"/>
+        </w:rPr>
+      </w:pPr>
+      <w:r>
+        <w:rPr>
+          <w:rFonts w:ascii="Calibri" w:hAnsi="Calibri" w:cs="Calibri"/>
+          <w:color w:val="000000" w:themeColor="text1"/>
+        </w:rPr>
+        <w:t>Input: node (removes node, but does not update vessels if attached)</w:t>
+      </w:r>
+    </w:p>
+    <w:p>
+      <w:pPr>
+        <w:rPr>
+          <w:rFonts w:ascii="Calibri" w:hAnsi="Calibri" w:cs="Calibri"/>
+          <w:i/>
+          <w:iCs/>
+          <w:color w:val="000000" w:themeColor="text1"/>
+        </w:rPr>
+      </w:pPr>
+      <w:r>
+        <w:rPr>
+          <w:rFonts w:ascii="Calibri" w:hAnsi="Calibri" w:cs="Calibri"/>
+          <w:b/>
+          <w:bCs/>
+          <w:color w:val="000000" w:themeColor="text1"/>
+          <w:u w:val="single"/>
+        </w:rPr>
+        <w:t xml:space="preserve">Outputs of Code </w:t>
+      </w:r>
+      <w:r>
+        <w:rPr>
+          <w:rFonts w:ascii="Calibri" w:hAnsi="Calibri" w:cs="Calibri"/>
+          <w:i/>
+          <w:iCs/>
+          <w:color w:val="000000" w:themeColor="text1"/>
+        </w:rPr>
+        <w:t>(Comment out whatever you do not want saved)</w:t>
+      </w:r>
+    </w:p>
+    <w:p>
+      <w:pPr>
+        <w:rPr>
+          <w:rFonts w:ascii="Calibri" w:hAnsi="Calibri" w:cs="Calibri"/>
+          <w:color w:val="000000" w:themeColor="text1"/>
+        </w:rPr>
+      </w:pPr>
+      <w:proofErr w:type="spellStart"/>
+      <w:r>
+        <w:rPr>
+          <w:rFonts w:ascii="Calibri" w:hAnsi="Calibri" w:cs="Calibri"/>
+          <w:color w:val="000000" w:themeColor="text1"/>
+        </w:rPr>
+        <w:t>FluidsInput</w:t>
+      </w:r>
+      <w:proofErr w:type="spellEnd"/>
+      <w:r>
+        <w:rPr>
+          <w:rFonts w:ascii="Calibri" w:hAnsi="Calibri" w:cs="Calibri"/>
+          <w:color w:val="000000" w:themeColor="text1"/>
+        </w:rPr>
+        <w:t xml:space="preserve"> – Saves only the Data structure created by </w:t>
+      </w:r>
+      <w:proofErr w:type="spellStart"/>
+      <w:r>
+        <w:rPr>
+          <w:rFonts w:ascii="Calibri" w:hAnsi="Calibri" w:cs="Calibri"/>
+          <w:color w:val="000000" w:themeColor="text1"/>
+        </w:rPr>
+        <w:t>CreateFluidsCodeInput</w:t>
+      </w:r>
+      <w:r>
+        <w:rPr>
+          <w:rFonts w:ascii="Calibri" w:hAnsi="Calibri" w:cs="Calibri"/>
+          <w:color w:val="000000" w:themeColor="text1"/>
+        </w:rPr>
+        <w:t>.m</w:t>
+      </w:r>
+      <w:proofErr w:type="spellEnd"/>
+      <w:r>
+        <w:rPr>
+          <w:rFonts w:ascii="Calibri" w:hAnsi="Calibri" w:cs="Calibri"/>
+          <w:color w:val="000000" w:themeColor="text1"/>
+        </w:rPr>
+        <w:t>, is the input if running the fluids simulations</w:t>
+      </w:r>
+    </w:p>
+    <w:p>
+      <w:pPr>
+        <w:rPr>
+          <w:rFonts w:ascii="Calibri" w:hAnsi="Calibri" w:cs="Calibri"/>
+          <w:color w:val="000000" w:themeColor="text1"/>
+        </w:rPr>
+      </w:pPr>
+      <w:r>
+        <w:rPr>
+          <w:rFonts w:ascii="Calibri" w:hAnsi="Calibri" w:cs="Calibri"/>
+          <w:color w:val="000000" w:themeColor="text1"/>
+        </w:rPr>
+        <w:t xml:space="preserve">Output – </w:t>
+      </w:r>
+      <w:r>
+        <w:rPr>
+          <w:rFonts w:ascii="Calibri" w:hAnsi="Calibri" w:cs="Calibri"/>
+          <w:color w:val="000000" w:themeColor="text1"/>
+        </w:rPr>
+        <w:t>labeled ‘Vessels_’ s</w:t>
+      </w:r>
+      <w:r>
+        <w:rPr>
+          <w:rFonts w:ascii="Calibri" w:hAnsi="Calibri" w:cs="Calibri"/>
+          <w:color w:val="000000" w:themeColor="text1"/>
+        </w:rPr>
+        <w:t>aves the entire workspace at the end of the code, allows you to view what’s created by code</w:t>
+      </w:r>
+    </w:p>
+    <w:p>
+      <w:pPr>
+        <w:rPr>
+          <w:rFonts w:ascii="Calibri" w:hAnsi="Calibri" w:cs="Calibri"/>
+          <w:color w:val="000000" w:themeColor="text1"/>
+        </w:rPr>
+      </w:pPr>
+      <w:r>
+        <w:rPr>
+          <w:rFonts w:ascii="Calibri" w:hAnsi="Calibri" w:cs="Calibri"/>
+          <w:color w:val="000000" w:themeColor="text1"/>
+        </w:rPr>
+        <w:t xml:space="preserve">Networks – Saves specifically </w:t>
+      </w:r>
+      <w:r>
+        <w:rPr>
+          <w:rFonts w:ascii="Calibri" w:hAnsi="Calibri" w:cs="Calibri"/>
+          <w:color w:val="000000" w:themeColor="text1"/>
+        </w:rPr>
+        <w:t>'arcsC3', 'nodesC2', 'Data','</w:t>
+      </w:r>
+      <w:proofErr w:type="spellStart"/>
+      <w:r>
+        <w:rPr>
+          <w:rFonts w:ascii="Calibri" w:hAnsi="Calibri" w:cs="Calibri"/>
+          <w:color w:val="000000" w:themeColor="text1"/>
+        </w:rPr>
+        <w:t>vessel_details</w:t>
+      </w:r>
+      <w:proofErr w:type="spellEnd"/>
+      <w:r>
+        <w:rPr>
+          <w:rFonts w:ascii="Calibri" w:hAnsi="Calibri" w:cs="Calibri"/>
+          <w:color w:val="000000" w:themeColor="text1"/>
+        </w:rPr>
+        <w:t>', '</w:t>
+      </w:r>
+      <w:proofErr w:type="spellStart"/>
+      <w:r>
+        <w:rPr>
+          <w:rFonts w:ascii="Calibri" w:hAnsi="Calibri" w:cs="Calibri"/>
+          <w:color w:val="000000" w:themeColor="text1"/>
+        </w:rPr>
+        <w:t>TaperVes</w:t>
+      </w:r>
+      <w:proofErr w:type="spellEnd"/>
+      <w:r>
+        <w:rPr>
+          <w:rFonts w:ascii="Calibri" w:hAnsi="Calibri" w:cs="Calibri"/>
+          <w:color w:val="000000" w:themeColor="text1"/>
+        </w:rPr>
+        <w:t>','</w:t>
+      </w:r>
+      <w:proofErr w:type="spellStart"/>
+      <w:r>
+        <w:rPr>
+          <w:rFonts w:ascii="Calibri" w:hAnsi="Calibri" w:cs="Calibri"/>
+          <w:color w:val="000000" w:themeColor="text1"/>
+        </w:rPr>
+        <w:t>ploton</w:t>
+      </w:r>
+      <w:proofErr w:type="spellEnd"/>
+      <w:r>
+        <w:rPr>
+          <w:rFonts w:ascii="Calibri" w:hAnsi="Calibri" w:cs="Calibri"/>
+          <w:color w:val="000000" w:themeColor="text1"/>
+        </w:rPr>
+        <w:t>','Scale','</w:t>
+      </w:r>
+      <w:proofErr w:type="spellStart"/>
+      <w:r>
+        <w:rPr>
+          <w:rFonts w:ascii="Calibri" w:hAnsi="Calibri" w:cs="Calibri"/>
+          <w:color w:val="000000" w:themeColor="text1"/>
+        </w:rPr>
+        <w:t>maxDaughters</w:t>
+      </w:r>
+      <w:proofErr w:type="spellEnd"/>
+      <w:r>
+        <w:rPr>
+          <w:rFonts w:ascii="Calibri" w:hAnsi="Calibri" w:cs="Calibri"/>
+          <w:color w:val="000000" w:themeColor="text1"/>
+        </w:rPr>
+        <w:t>'</w:t>
+      </w:r>
+      <w:r>
+        <w:rPr>
+          <w:rFonts w:ascii="Calibri" w:hAnsi="Calibri" w:cs="Calibri"/>
+          <w:color w:val="000000" w:themeColor="text1"/>
+        </w:rPr>
+        <w:t xml:space="preserve">, used in </w:t>
+      </w:r>
+      <w:proofErr w:type="spellStart"/>
+      <w:r>
+        <w:rPr>
+          <w:rFonts w:ascii="Calibri" w:hAnsi="Calibri" w:cs="Calibri"/>
+          <w:color w:val="000000" w:themeColor="text1"/>
+        </w:rPr>
+        <w:t>justChangepoints.m</w:t>
+      </w:r>
+      <w:proofErr w:type="spellEnd"/>
+      <w:r>
+        <w:rPr>
+          <w:rFonts w:ascii="Calibri" w:hAnsi="Calibri" w:cs="Calibri"/>
+          <w:color w:val="000000" w:themeColor="text1"/>
+        </w:rPr>
+        <w:t xml:space="preserve"> to save </w:t>
+      </w:r>
+      <w:r>
+        <w:rPr>
+          <w:rFonts w:ascii="Calibri" w:hAnsi="Calibri" w:cs="Calibri"/>
+          <w:color w:val="000000" w:themeColor="text1"/>
+        </w:rPr>
+        <w:t>time and to extract statistics</w:t>
+      </w:r>
+      <w:r>
+        <w:rPr>
+          <w:rFonts w:ascii="Calibri" w:hAnsi="Calibri" w:cs="Calibri"/>
+          <w:b/>
+          <w:bCs/>
+          <w:color w:val="000000" w:themeColor="text1"/>
+          <w:u w:val="single"/>
+        </w:rPr>
+        <w:br w:type="page"/>
+      </w:r>
+    </w:p>
+    <w:p>
+      <w:pPr>
+        <w:rPr>
+          <w:rFonts w:ascii="Calibri" w:hAnsi="Calibri" w:cs="Calibri"/>
+          <w:b/>
+          <w:bCs/>
+          <w:color w:val="000000" w:themeColor="text1"/>
+          <w:u w:val="single"/>
+        </w:rPr>
+      </w:pPr>
+      <w:r>
+        <w:rPr>
+          <w:rFonts w:ascii="Calibri" w:hAnsi="Calibri" w:cs="Calibri"/>
+          <w:b/>
+          <w:bCs/>
+          <w:color w:val="000000" w:themeColor="text1"/>
+          <w:u w:val="single"/>
+        </w:rPr>
+        <w:lastRenderedPageBreak/>
+        <w:t>Variables Created in Behind the Scenes</w:t>
+      </w:r>
+    </w:p>
+    <w:p>
+      <w:pPr>
+        <w:rPr>
+          <w:rFonts w:ascii="Calibri" w:hAnsi="Calibri" w:cs="Calibri"/>
+          <w:color w:val="000000" w:themeColor="text1"/>
+        </w:rPr>
+      </w:pPr>
+      <w:r>
+        <w:rPr>
+          <w:rFonts w:ascii="Calibri" w:hAnsi="Calibri" w:cs="Calibri"/>
+          <w:b/>
+          <w:bCs/>
+          <w:color w:val="000000" w:themeColor="text1"/>
+        </w:rPr>
+        <w:t>path:</w:t>
+      </w:r>
+      <w:r>
+        <w:rPr>
+          <w:rFonts w:ascii="Calibri" w:hAnsi="Calibri" w:cs="Calibri"/>
+          <w:color w:val="000000" w:themeColor="text1"/>
+        </w:rPr>
+        <w:t xml:space="preserve"> A list of nodes transversed to get to any node in the network</w:t>
+      </w:r>
+      <w:r>
+        <w:rPr>
+          <w:rFonts w:ascii="Calibri" w:hAnsi="Calibri" w:cs="Calibri"/>
+          <w:color w:val="000000" w:themeColor="text1"/>
+        </w:rPr>
+        <w:t xml:space="preserve"> starting at the root node. From these paths we can see if the network has not been corrected appropriately.</w:t>
+      </w:r>
+    </w:p>
+    <w:p>
+      <w:pPr>
+        <w:rPr>
+          <w:rFonts w:ascii="Calibri" w:hAnsi="Calibri" w:cs="Calibri"/>
+          <w:color w:val="000000" w:themeColor="text1"/>
+        </w:rPr>
+      </w:pPr>
+    </w:p>
+    <w:p>
+      <w:pPr>
+        <w:rPr>
+          <w:rFonts w:ascii="Calibri" w:hAnsi="Calibri" w:cs="Calibri"/>
+          <w:color w:val="000000" w:themeColor="text1"/>
+        </w:rPr>
+      </w:pPr>
+      <w:r>
+        <w:rPr>
+          <w:rFonts w:ascii="Calibri" w:hAnsi="Calibri" w:cs="Calibri"/>
+          <w:b/>
+          <w:bCs/>
+          <w:color w:val="000000" w:themeColor="text1"/>
+        </w:rPr>
+        <w:t>nodes</w:t>
+      </w:r>
+      <w:r>
+        <w:rPr>
+          <w:rFonts w:ascii="Calibri" w:hAnsi="Calibri" w:cs="Calibri"/>
+          <w:color w:val="000000" w:themeColor="text1"/>
+        </w:rPr>
+        <w:t xml:space="preserve">: </w:t>
+      </w:r>
+      <w:r>
+        <w:rPr>
+          <w:rFonts w:ascii="Calibri" w:hAnsi="Calibri" w:cs="Calibri"/>
+          <w:color w:val="000000" w:themeColor="text1"/>
+        </w:rPr>
+        <w:t>a [N x 5] matrix containing information about the</w:t>
+      </w:r>
+      <w:r>
+        <w:rPr>
+          <w:rFonts w:ascii="Calibri" w:hAnsi="Calibri" w:cs="Calibri"/>
+          <w:color w:val="000000" w:themeColor="text1"/>
+        </w:rPr>
+        <w:t xml:space="preserve"> </w:t>
+      </w:r>
+      <w:r>
+        <w:rPr>
+          <w:rFonts w:ascii="Calibri" w:hAnsi="Calibri" w:cs="Calibri"/>
+          <w:color w:val="000000" w:themeColor="text1"/>
+        </w:rPr>
+        <w:t>vertices (also called 'nodes') in the network. It is formatted as: [node ID | x | y | z | degree of node].</w:t>
+      </w:r>
+    </w:p>
+    <w:p>
+      <w:pPr>
+        <w:rPr>
+          <w:rFonts w:ascii="Calibri" w:hAnsi="Calibri" w:cs="Calibri"/>
+          <w:color w:val="000000" w:themeColor="text1"/>
+        </w:rPr>
+      </w:pPr>
+    </w:p>
+    <w:p>
+      <w:pPr>
+        <w:rPr>
+          <w:rFonts w:ascii="Calibri" w:hAnsi="Calibri" w:cs="Calibri"/>
+          <w:color w:val="000000" w:themeColor="text1"/>
+        </w:rPr>
+      </w:pPr>
+      <w:r>
+        <w:rPr>
+          <w:rFonts w:ascii="Calibri" w:hAnsi="Calibri" w:cs="Calibri"/>
+          <w:b/>
+          <w:bCs/>
           <w:color w:val="000000" w:themeColor="text1"/>
         </w:rPr>
         <w:t>arcs</w:t>
@@ -915,7 +1836,7 @@
           <w:rFonts w:ascii="Calibri" w:hAnsi="Calibri" w:cs="Calibri"/>
           <w:color w:val="000000" w:themeColor="text1"/>
         </w:rPr>
-        <w:t xml:space="preserve">matrix containing data for an individual edge in the network. The first row of the arcs matrix is [ node1 ID | node2 ID | 0 | </w:t>
+        <w:t xml:space="preserve">matrix containing data for an individual edge in the network. The first row of the </w:t>
       </w:r>
       <w:proofErr w:type="gramStart"/>
       <w:r>
@@ -923,6 +1844,22 @@
           <w:rFonts w:ascii="Calibri" w:hAnsi="Calibri" w:cs="Calibri"/>
           <w:color w:val="000000" w:themeColor="text1"/>
         </w:rPr>
+        <w:t>arcs</w:t>
+      </w:r>
+      <w:proofErr w:type="gramEnd"/>
+      <w:r>
+        <w:rPr>
+          <w:rFonts w:ascii="Calibri" w:hAnsi="Calibri" w:cs="Calibri"/>
+          <w:color w:val="000000" w:themeColor="text1"/>
+        </w:rPr>
+        <w:t xml:space="preserve"> matrix is [ node1 ID | node2 ID | 0 | </w:t>
+      </w:r>
+      <w:proofErr w:type="gramStart"/>
+      <w:r>
+        <w:rPr>
+          <w:rFonts w:ascii="Calibri" w:hAnsi="Calibri" w:cs="Calibri"/>
+          <w:color w:val="000000" w:themeColor="text1"/>
+        </w:rPr>
         <w:t>0 ]</w:t>
       </w:r>
       <w:proofErr w:type="gramEnd"/>
@@ -954,7 +1891,23 @@
           <w:rFonts w:ascii="Calibri" w:hAnsi="Calibri" w:cs="Calibri"/>
           <w:color w:val="000000" w:themeColor="text1"/>
         </w:rPr>
-        <w:t xml:space="preserve"> matrix are formatted as [ x | y | z | rad], containing the coordinates</w:t>
+        <w:t xml:space="preserve"> matrix </w:t>
+      </w:r>
+      <w:proofErr w:type="gramStart"/>
+      <w:r>
+        <w:rPr>
+          <w:rFonts w:ascii="Calibri" w:hAnsi="Calibri" w:cs="Calibri"/>
+          <w:color w:val="000000" w:themeColor="text1"/>
+        </w:rPr>
+        <w:t>are</w:t>
+      </w:r>
+      <w:proofErr w:type="gramEnd"/>
+      <w:r>
+        <w:rPr>
+          <w:rFonts w:ascii="Calibri" w:hAnsi="Calibri" w:cs="Calibri"/>
+          <w:color w:val="000000" w:themeColor="text1"/>
+        </w:rPr>
+        <w:t xml:space="preserve"> formatted as [ x | y | z | rad], containing the coordinates</w:t>
       </w:r>
       <w:r>
         <w:rPr>
@@ -1328,7 +2281,15 @@
       </w:r>
       <w:proofErr w:type="gramEnd"/>
       <w:r>
-        <w:t xml:space="preserve"> is [vx1] matrix containing data about each vessels. 1</w:t>
+        <w:t xml:space="preserve"> is [vx1] matrix containing data about each </w:t>
+      </w:r>
+      <w:proofErr w:type="gramStart"/>
+      <w:r>
+        <w:t>vessels</w:t>
+      </w:r>
+      <w:proofErr w:type="gramEnd"/>
+      <w:r>
+        <w:t>. 1</w:t>
       </w:r>
       <w:r>
         <w:rPr>
@@ -1762,6 +2723,92 @@
     </w:lvl>
   </w:abstractNum>
   <w:abstractNum w:abstractNumId="2" w15:restartNumberingAfterBreak="0">
+    <w:nsid w:val="0D6175D7"/>
+    <w:multiLevelType w:val="hybridMultilevel"/>
+    <w:tmpl w:val="FCECB7A4"/>
+    <w:lvl w:ilvl="0" w:tplc="FFFFFFFF">
+      <w:start w:val="1"/>
+      <w:numFmt w:val="decimal"/>
+      <w:lvlText w:val="%1."/>
+      <w:lvlJc w:val="left"/>
+      <w:pPr>
+        <w:ind w:left="720" w:hanging="360"/>
+      </w:pPr>
+    </w:lvl>
+    <w:lvl w:ilvl="1" w:tplc="FFFFFFFF" w:tentative="1">
+      <w:start w:val="1"/>
+      <w:numFmt w:val="lowerLetter"/>
+      <w:lvlText w:val="%2."/>
+      <w:lvlJc w:val="left"/>
+      <w:pPr>
+        <w:ind w:left="1440" w:hanging="360"/>
+      </w:pPr>
+    </w:lvl>
+    <w:lvl w:ilvl="2" w:tplc="FFFFFFFF" w:tentative="1">
+      <w:start w:val="1"/>
+      <w:numFmt w:val="lowerRoman"/>
+      <w:lvlText w:val="%3."/>
+      <w:lvlJc w:val="right"/>
+      <w:pPr>
+        <w:ind w:left="2160" w:hanging="180"/>
+      </w:pPr>
+    </w:lvl>
+    <w:lvl w:ilvl="3" w:tplc="FFFFFFFF" w:tentative="1">
+      <w:start w:val="1"/>
+      <w:numFmt w:val="decimal"/>
+      <w:lvlText w:val="%4."/>
+      <w:lvlJc w:val="left"/>
+      <w:pPr>
+        <w:ind w:left="2880" w:hanging="360"/>
+      </w:pPr>
+    </w:lvl>
+    <w:lvl w:ilvl="4" w:tplc="FFFFFFFF" w:tentative="1">
+      <w:start w:val="1"/>
+      <w:numFmt w:val="lowerLetter"/>
+      <w:lvlText w:val="%5."/>
+      <w:lvlJc w:val="left"/>
+      <w:pPr>
+        <w:ind w:left="3600" w:hanging="360"/>
+      </w:pPr>
+    </w:lvl>
+    <w:lvl w:ilvl="5" w:tplc="FFFFFFFF" w:tentative="1">
+      <w:start w:val="1"/>
+      <w:numFmt w:val="lowerRoman"/>
+      <w:lvlText w:val="%6."/>
+      <w:lvlJc w:val="right"/>
+      <w:pPr>
+        <w:ind w:left="4320" w:hanging="180"/>
+      </w:pPr>
+    </w:lvl>
+    <w:lvl w:ilvl="6" w:tplc="FFFFFFFF" w:tentative="1">
+      <w:start w:val="1"/>
+      <w:numFmt w:val="decimal"/>
+      <w:lvlText w:val="%7."/>
+      <w:lvlJc w:val="left"/>
+      <w:pPr>
+        <w:ind w:left="5040" w:hanging="360"/>
+      </w:pPr>
+    </w:lvl>
+    <w:lvl w:ilvl="7" w:tplc="FFFFFFFF" w:tentative="1">
+      <w:start w:val="1"/>
+      <w:numFmt w:val="lowerLetter"/>
+      <w:lvlText w:val="%8."/>
+      <w:lvlJc w:val="left"/>
+      <w:pPr>
+        <w:ind w:left="5760" w:hanging="360"/>
+      </w:pPr>
+    </w:lvl>
+    <w:lvl w:ilvl="8" w:tplc="FFFFFFFF" w:tentative="1">
+      <w:start w:val="1"/>
+      <w:numFmt w:val="lowerRoman"/>
+      <w:lvlText w:val="%9."/>
+      <w:lvlJc w:val="right"/>
+      <w:pPr>
+        <w:ind w:left="6480" w:hanging="180"/>
+      </w:pPr>
+    </w:lvl>
+  </w:abstractNum>
+  <w:abstractNum w:abstractNumId="3" w15:restartNumberingAfterBreak="0">
     <w:nsid w:val="55597E24"/>
     <w:multiLevelType w:val="hybridMultilevel"/>
     <w:tmpl w:val="FCECB7A4"/>
@@ -1854,6 +2901,9 @@
     <w:abstractNumId w:val="1"/>
   </w:num>
   <w:num w:numId="3" w16cid:durableId="142309539">
+    <w:abstractNumId w:val="3"/>
+  </w:num>
+  <w:num w:numId="4" w16cid:durableId="2041474270">
     <w:abstractNumId w:val="2"/>
   </w:num>
 </w:numbering>

</xml_diff>